<commit_message>
unify the docx files to one report
</commit_message>
<xml_diff>
--- a/Report_Q_3.docx
+++ b/Report_Q_3.docx
@@ -1,6 +1,6 @@
 
 <file path=word/document.xml><?xml version="1.0" encoding="utf-8"?>
-<w:document xmlns:wpc="http://schemas.microsoft.com/office/word/2010/wordprocessingCanvas" xmlns:cx="http://schemas.microsoft.com/office/drawing/2014/chartex" xmlns:cx1="http://schemas.microsoft.com/office/drawing/2015/9/8/chartex" xmlns:cx2="http://schemas.microsoft.com/office/drawing/2015/10/21/chartex" xmlns:cx3="http://schemas.microsoft.com/office/drawing/2016/5/9/chartex" xmlns:cx4="http://schemas.microsoft.com/office/drawing/2016/5/10/chartex" xmlns:cx5="http://schemas.microsoft.com/office/drawing/2016/5/11/chartex" xmlns:mc="http://schemas.openxmlformats.org/markup-compatibility/2006" xmlns:o="urn:schemas-microsoft-com:office:office" xmlns:r="http://schemas.openxmlformats.org/officeDocument/2006/relationships" xmlns:m="http://schemas.openxmlformats.org/officeDocument/2006/math" xmlns:v="urn:schemas-microsoft-com:vml" xmlns:wp14="http://schemas.microsoft.com/office/word/2010/wordprocessingDrawing" xmlns:wp="http://schemas.openxmlformats.org/drawingml/2006/wordprocessingDrawing" xmlns:w10="urn:schemas-microsoft-com:office:word" xmlns:w="http://schemas.openxmlformats.org/wordprocessingml/2006/main" xmlns:w14="http://schemas.microsoft.com/office/word/2010/wordml" xmlns:w15="http://schemas.microsoft.com/office/word/2012/wordml" xmlns:w16se="http://schemas.microsoft.com/office/word/2015/wordml/symex" xmlns:wpg="http://schemas.microsoft.com/office/word/2010/wordprocessingGroup" xmlns:wpi="http://schemas.microsoft.com/office/word/2010/wordprocessingInk" xmlns:wne="http://schemas.microsoft.com/office/word/2006/wordml" xmlns:wps="http://schemas.microsoft.com/office/word/2010/wordprocessingShape" mc:Ignorable="w14 w15 w16se wp14">
+<w:document xmlns:wpc="http://schemas.microsoft.com/office/word/2010/wordprocessingCanvas" xmlns:mc="http://schemas.openxmlformats.org/markup-compatibility/2006" xmlns:o="urn:schemas-microsoft-com:office:office" xmlns:r="http://schemas.openxmlformats.org/officeDocument/2006/relationships" xmlns:m="http://schemas.openxmlformats.org/officeDocument/2006/math" xmlns:v="urn:schemas-microsoft-com:vml" xmlns:wp14="http://schemas.microsoft.com/office/word/2010/wordprocessingDrawing" xmlns:wp="http://schemas.openxmlformats.org/drawingml/2006/wordprocessingDrawing" xmlns:w10="urn:schemas-microsoft-com:office:word" xmlns:w="http://schemas.openxmlformats.org/wordprocessingml/2006/main" xmlns:w14="http://schemas.microsoft.com/office/word/2010/wordml" xmlns:w15="http://schemas.microsoft.com/office/word/2012/wordml" xmlns:wpg="http://schemas.microsoft.com/office/word/2010/wordprocessingGroup" xmlns:wpi="http://schemas.microsoft.com/office/word/2010/wordprocessingInk" xmlns:wne="http://schemas.microsoft.com/office/word/2006/wordml" xmlns:wps="http://schemas.microsoft.com/office/word/2010/wordprocessingShape" mc:Ignorable="w14 w15 wp14">
   <w:body>
     <w:p>
       <w:pPr>
@@ -56,9 +56,6 @@
           <w:numId w:val="1"/>
         </w:numPr>
         <w:bidi/>
-        <w:rPr>
-          <w:rFonts w:hint="cs"/>
-        </w:rPr>
       </w:pPr>
       <w:r>
         <w:rPr>
@@ -77,8 +74,13 @@
         </w:rPr>
         <w:t xml:space="preserve"> של </w:t>
       </w:r>
-      <w:r>
-        <w:t>gmm models</w:t>
+      <w:proofErr w:type="spellStart"/>
+      <w:r>
+        <w:t>gmm</w:t>
+      </w:r>
+      <w:proofErr w:type="spellEnd"/>
+      <w:r>
+        <w:t xml:space="preserve"> models</w:t>
       </w:r>
       <w:r>
         <w:rPr>
@@ -106,9 +108,6 @@
           <w:numId w:val="1"/>
         </w:numPr>
         <w:bidi/>
-        <w:rPr>
-          <w:rFonts w:hint="cs"/>
-        </w:rPr>
       </w:pPr>
       <w:r>
         <w:rPr>
@@ -127,8 +126,13 @@
         </w:rPr>
         <w:t xml:space="preserve"> של כל פיקסל עבור כל אחד מה </w:t>
       </w:r>
-      <w:r>
-        <w:t>gmm models</w:t>
+      <w:proofErr w:type="spellStart"/>
+      <w:r>
+        <w:t>gmm</w:t>
+      </w:r>
+      <w:proofErr w:type="spellEnd"/>
+      <w:r>
+        <w:t xml:space="preserve"> models</w:t>
       </w:r>
       <w:r>
         <w:rPr>
@@ -158,7 +162,13 @@
         <w:t xml:space="preserve"> של השייכות ל </w:t>
       </w:r>
       <w:r>
-        <w:t>forground</w:t>
+        <w:t>for</w:t>
+      </w:r>
+      <w:r>
+        <w:t>e</w:t>
+      </w:r>
+      <w:r>
+        <w:t>ground</w:t>
       </w:r>
       <w:r>
         <w:rPr>
@@ -187,6 +197,8 @@
         </w:rPr>
         <w:t>.</w:t>
       </w:r>
+      <w:bookmarkStart w:id="0" w:name="_GoBack"/>
+      <w:bookmarkEnd w:id="0"/>
     </w:p>
     <w:p>
       <w:pPr>
@@ -196,9 +208,6 @@
           <w:numId w:val="1"/>
         </w:numPr>
         <w:bidi/>
-        <w:rPr>
-          <w:rFonts w:hint="cs"/>
-        </w:rPr>
       </w:pPr>
       <w:r>
         <w:rPr>
@@ -207,9 +216,11 @@
         </w:rPr>
         <w:t xml:space="preserve">נבנה מודל </w:t>
       </w:r>
+      <w:proofErr w:type="spellStart"/>
       <w:r>
         <w:t>gmm</w:t>
       </w:r>
+      <w:proofErr w:type="spellEnd"/>
       <w:r>
         <w:rPr>
           <w:rFonts w:hint="cs"/>
@@ -236,9 +247,6 @@
           <w:numId w:val="1"/>
         </w:numPr>
         <w:bidi/>
-        <w:rPr>
-          <w:rFonts w:hint="cs"/>
-        </w:rPr>
       </w:pPr>
       <w:r>
         <w:rPr>
@@ -257,9 +265,11 @@
         </w:rPr>
         <w:t xml:space="preserve"> של ה </w:t>
       </w:r>
+      <w:proofErr w:type="spellStart"/>
       <w:r>
         <w:t>gmm</w:t>
       </w:r>
+      <w:proofErr w:type="spellEnd"/>
       <w:r>
         <w:rPr>
           <w:rFonts w:hint="cs"/>
@@ -276,9 +286,6 @@
           <w:numId w:val="1"/>
         </w:numPr>
         <w:bidi/>
-        <w:rPr>
-          <w:rFonts w:hint="cs"/>
-        </w:rPr>
       </w:pPr>
       <w:r>
         <w:rPr>
@@ -316,9 +323,6 @@
           <w:numId w:val="1"/>
         </w:numPr>
         <w:bidi/>
-        <w:rPr>
-          <w:rFonts w:hint="cs"/>
-        </w:rPr>
       </w:pPr>
       <w:r>
         <w:rPr>
@@ -997,7 +1001,6 @@
       <w:pPr>
         <w:bidi/>
         <w:rPr>
-          <w:rFonts w:hint="cs"/>
           <w:rtl/>
         </w:rPr>
       </w:pPr>
@@ -1060,7 +1063,6 @@
       <w:pPr>
         <w:bidi/>
         <w:rPr>
-          <w:rFonts w:hint="cs"/>
           <w:rtl/>
         </w:rPr>
       </w:pPr>
@@ -1136,7 +1138,6 @@
       <w:pPr>
         <w:bidi/>
         <w:rPr>
-          <w:rFonts w:hint="cs"/>
           <w:rtl/>
         </w:rPr>
       </w:pPr>
@@ -1170,7 +1171,6 @@
       <w:pPr>
         <w:bidi/>
         <w:rPr>
-          <w:rFonts w:hint="cs"/>
           <w:rtl/>
         </w:rPr>
       </w:pPr>
@@ -1336,7 +1336,6 @@
       <w:pPr>
         <w:bidi/>
         <w:rPr>
-          <w:rFonts w:hint="cs"/>
           <w:rtl/>
         </w:rPr>
       </w:pPr>
@@ -1426,7 +1425,6 @@
       <w:pPr>
         <w:bidi/>
         <w:rPr>
-          <w:rFonts w:hint="cs"/>
           <w:rtl/>
         </w:rPr>
       </w:pPr>
@@ -1452,7 +1450,6 @@
       <w:pPr>
         <w:bidi/>
         <w:rPr>
-          <w:rFonts w:hint="cs"/>
           <w:rtl/>
         </w:rPr>
       </w:pPr>
@@ -1463,8 +1460,6 @@
         </w:rPr>
         <w:t>אולי</w:t>
       </w:r>
-      <w:bookmarkStart w:id="0" w:name="_GoBack"/>
-      <w:bookmarkEnd w:id="0"/>
       <w:r>
         <w:rPr>
           <w:rFonts w:hint="cs"/>
@@ -1548,9 +1543,6 @@
     <w:p>
       <w:pPr>
         <w:bidi/>
-        <w:rPr>
-          <w:rFonts w:hint="cs"/>
-        </w:rPr>
       </w:pPr>
     </w:p>
     <w:sectPr>
@@ -1564,7 +1556,7 @@
 </file>
 
 <file path=word/numbering.xml><?xml version="1.0" encoding="utf-8"?>
-<w:numbering xmlns:wpc="http://schemas.microsoft.com/office/word/2010/wordprocessingCanvas" xmlns:cx="http://schemas.microsoft.com/office/drawing/2014/chartex" xmlns:cx1="http://schemas.microsoft.com/office/drawing/2015/9/8/chartex" xmlns:cx2="http://schemas.microsoft.com/office/drawing/2015/10/21/chartex" xmlns:cx3="http://schemas.microsoft.com/office/drawing/2016/5/9/chartex" xmlns:cx4="http://schemas.microsoft.com/office/drawing/2016/5/10/chartex" xmlns:cx5="http://schemas.microsoft.com/office/drawing/2016/5/11/chartex" xmlns:mc="http://schemas.openxmlformats.org/markup-compatibility/2006" xmlns:o="urn:schemas-microsoft-com:office:office" xmlns:r="http://schemas.openxmlformats.org/officeDocument/2006/relationships" xmlns:m="http://schemas.openxmlformats.org/officeDocument/2006/math" xmlns:v="urn:schemas-microsoft-com:vml" xmlns:wp14="http://schemas.microsoft.com/office/word/2010/wordprocessingDrawing" xmlns:wp="http://schemas.openxmlformats.org/drawingml/2006/wordprocessingDrawing" xmlns:w10="urn:schemas-microsoft-com:office:word" xmlns:w="http://schemas.openxmlformats.org/wordprocessingml/2006/main" xmlns:w14="http://schemas.microsoft.com/office/word/2010/wordml" xmlns:w15="http://schemas.microsoft.com/office/word/2012/wordml" xmlns:w16se="http://schemas.microsoft.com/office/word/2015/wordml/symex" xmlns:wpg="http://schemas.microsoft.com/office/word/2010/wordprocessingGroup" xmlns:wpi="http://schemas.microsoft.com/office/word/2010/wordprocessingInk" xmlns:wne="http://schemas.microsoft.com/office/word/2006/wordml" xmlns:wps="http://schemas.microsoft.com/office/word/2010/wordprocessingShape" mc:Ignorable="w14 w15 w16se wp14">
+<w:numbering xmlns:wpc="http://schemas.microsoft.com/office/word/2010/wordprocessingCanvas" xmlns:mc="http://schemas.openxmlformats.org/markup-compatibility/2006" xmlns:o="urn:schemas-microsoft-com:office:office" xmlns:r="http://schemas.openxmlformats.org/officeDocument/2006/relationships" xmlns:m="http://schemas.openxmlformats.org/officeDocument/2006/math" xmlns:v="urn:schemas-microsoft-com:vml" xmlns:wp14="http://schemas.microsoft.com/office/word/2010/wordprocessingDrawing" xmlns:wp="http://schemas.openxmlformats.org/drawingml/2006/wordprocessingDrawing" xmlns:w10="urn:schemas-microsoft-com:office:word" xmlns:w="http://schemas.openxmlformats.org/wordprocessingml/2006/main" xmlns:w14="http://schemas.microsoft.com/office/word/2010/wordml" xmlns:w15="http://schemas.microsoft.com/office/word/2012/wordml" xmlns:wpg="http://schemas.microsoft.com/office/word/2010/wordprocessingGroup" xmlns:wpi="http://schemas.microsoft.com/office/word/2010/wordprocessingInk" xmlns:wne="http://schemas.microsoft.com/office/word/2006/wordml" xmlns:wps="http://schemas.microsoft.com/office/word/2010/wordprocessingShape" mc:Ignorable="w14 w15 wp14">
   <w:abstractNum w:abstractNumId="0" w15:restartNumberingAfterBreak="0">
     <w:nsid w:val="08803E62"/>
     <w:multiLevelType w:val="hybridMultilevel"/>
@@ -1661,7 +1653,7 @@
 </file>
 
 <file path=word/styles.xml><?xml version="1.0" encoding="utf-8"?>
-<w:styles xmlns:mc="http://schemas.openxmlformats.org/markup-compatibility/2006" xmlns:r="http://schemas.openxmlformats.org/officeDocument/2006/relationships" xmlns:w="http://schemas.openxmlformats.org/wordprocessingml/2006/main" xmlns:w14="http://schemas.microsoft.com/office/word/2010/wordml" xmlns:w15="http://schemas.microsoft.com/office/word/2012/wordml" xmlns:w16se="http://schemas.microsoft.com/office/word/2015/wordml/symex" mc:Ignorable="w14 w15 w16se">
+<w:styles xmlns:mc="http://schemas.openxmlformats.org/markup-compatibility/2006" xmlns:r="http://schemas.openxmlformats.org/officeDocument/2006/relationships" xmlns:w="http://schemas.openxmlformats.org/wordprocessingml/2006/main" xmlns:w14="http://schemas.microsoft.com/office/word/2010/wordml" xmlns:w15="http://schemas.microsoft.com/office/word/2012/wordml" mc:Ignorable="w14 w15">
   <w:docDefaults>
     <w:rPrDefault>
       <w:rPr>
@@ -1677,7 +1669,7 @@
       </w:pPr>
     </w:pPrDefault>
   </w:docDefaults>
-  <w:latentStyles w:defLockedState="0" w:defUIPriority="99" w:defSemiHidden="0" w:defUnhideWhenUsed="0" w:defQFormat="0" w:count="374">
+  <w:latentStyles w:defLockedState="0" w:defUIPriority="99" w:defSemiHidden="0" w:defUnhideWhenUsed="0" w:defQFormat="0" w:count="371">
     <w:lsdException w:name="Normal" w:uiPriority="0" w:qFormat="1"/>
     <w:lsdException w:name="heading 1" w:uiPriority="9" w:qFormat="1"/>
     <w:lsdException w:name="heading 2" w:semiHidden="1" w:uiPriority="9" w:unhideWhenUsed="1" w:qFormat="1"/>
@@ -1783,6 +1775,7 @@
     <w:lsdException w:name="HTML Sample" w:semiHidden="1" w:unhideWhenUsed="1"/>
     <w:lsdException w:name="HTML Typewriter" w:semiHidden="1" w:unhideWhenUsed="1"/>
     <w:lsdException w:name="HTML Variable" w:semiHidden="1" w:unhideWhenUsed="1"/>
+    <w:lsdException w:name="Normal Table" w:semiHidden="1" w:unhideWhenUsed="1"/>
     <w:lsdException w:name="annotation subject" w:semiHidden="1" w:unhideWhenUsed="1"/>
     <w:lsdException w:name="No List" w:semiHidden="1" w:unhideWhenUsed="1"/>
     <w:lsdException w:name="Outline List 1" w:semiHidden="1" w:unhideWhenUsed="1"/>
@@ -1827,6 +1820,7 @@
     <w:lsdException w:name="Table Professional" w:semiHidden="1" w:unhideWhenUsed="1"/>
     <w:lsdException w:name="Table Subtle 1" w:semiHidden="1" w:unhideWhenUsed="1"/>
     <w:lsdException w:name="Table Subtle 2" w:semiHidden="1" w:unhideWhenUsed="1"/>
+    <w:lsdException w:name="Table Web 1" w:semiHidden="1" w:unhideWhenUsed="1"/>
     <w:lsdException w:name="Table Web 2" w:semiHidden="1" w:unhideWhenUsed="1"/>
     <w:lsdException w:name="Table Web 3" w:semiHidden="1" w:unhideWhenUsed="1"/>
     <w:lsdException w:name="Balloon Text" w:semiHidden="1" w:unhideWhenUsed="1"/>
@@ -2047,9 +2041,6 @@
     <w:lsdException w:name="List Table 5 Dark Accent 6" w:uiPriority="50"/>
     <w:lsdException w:name="List Table 6 Colorful Accent 6" w:uiPriority="51"/>
     <w:lsdException w:name="List Table 7 Colorful Accent 6" w:uiPriority="52"/>
-    <w:lsdException w:name="Mention" w:semiHidden="1" w:unhideWhenUsed="1"/>
-    <w:lsdException w:name="Smart Hyperlink" w:semiHidden="1" w:unhideWhenUsed="1"/>
-    <w:lsdException w:name="Hashtag" w:semiHidden="1" w:unhideWhenUsed="1"/>
   </w:latentStyles>
   <w:style w:type="paragraph" w:default="1" w:styleId="Normal">
     <w:name w:val="Normal"/>

</xml_diff>